<commit_message>
Ugly but working CODE/longest_palindrome.py
</commit_message>
<xml_diff>
--- a/TEXT/interview_problems_50.docx
+++ b/TEXT/interview_problems_50.docx
@@ -27,7 +27,7 @@
       <w:sdtContent>
         <w:p>
           <w:pPr>
-            <w:pStyle w:val="ContentsHeading"/>
+            <w:pStyle w:val="TOCHeading"/>
             <w:rPr/>
           </w:pPr>
           <w:r>
@@ -37,7 +37,7 @@
         </w:p>
         <w:p>
           <w:pPr>
-            <w:pStyle w:val="Contents1"/>
+            <w:pStyle w:val="TOC1"/>
             <w:rPr/>
           </w:pPr>
           <w:r>
@@ -68,7 +68,7 @@
         </w:p>
         <w:p>
           <w:pPr>
-            <w:pStyle w:val="Contents2"/>
+            <w:pStyle w:val="TOC2"/>
             <w:tabs>
               <w:tab w:val="clear" w:pos="8357"/>
               <w:tab w:val="right" w:pos="8640" w:leader="dot"/>
@@ -88,7 +88,7 @@
         </w:p>
         <w:p>
           <w:pPr>
-            <w:pStyle w:val="Contents2"/>
+            <w:pStyle w:val="TOC2"/>
             <w:tabs>
               <w:tab w:val="clear" w:pos="8357"/>
               <w:tab w:val="right" w:pos="8640" w:leader="dot"/>
@@ -108,7 +108,7 @@
         </w:p>
         <w:p>
           <w:pPr>
-            <w:pStyle w:val="Contents2"/>
+            <w:pStyle w:val="TOC2"/>
             <w:tabs>
               <w:tab w:val="clear" w:pos="8357"/>
               <w:tab w:val="right" w:pos="8640" w:leader="dot"/>
@@ -128,7 +128,7 @@
         </w:p>
         <w:p>
           <w:pPr>
-            <w:pStyle w:val="Contents2"/>
+            <w:pStyle w:val="TOC2"/>
             <w:tabs>
               <w:tab w:val="clear" w:pos="8357"/>
               <w:tab w:val="right" w:pos="8640" w:leader="dot"/>
@@ -148,7 +148,7 @@
         </w:p>
         <w:p>
           <w:pPr>
-            <w:pStyle w:val="Contents2"/>
+            <w:pStyle w:val="TOC2"/>
             <w:tabs>
               <w:tab w:val="clear" w:pos="8357"/>
               <w:tab w:val="right" w:pos="8640" w:leader="dot"/>
@@ -168,7 +168,7 @@
         </w:p>
         <w:p>
           <w:pPr>
-            <w:pStyle w:val="Contents2"/>
+            <w:pStyle w:val="TOC2"/>
             <w:tabs>
               <w:tab w:val="clear" w:pos="8357"/>
               <w:tab w:val="right" w:pos="8640" w:leader="dot"/>
@@ -188,7 +188,7 @@
         </w:p>
         <w:p>
           <w:pPr>
-            <w:pStyle w:val="Contents2"/>
+            <w:pStyle w:val="TOC2"/>
             <w:tabs>
               <w:tab w:val="clear" w:pos="8357"/>
               <w:tab w:val="right" w:pos="8640" w:leader="dot"/>
@@ -208,7 +208,7 @@
         </w:p>
         <w:p>
           <w:pPr>
-            <w:pStyle w:val="Contents2"/>
+            <w:pStyle w:val="TOC2"/>
             <w:tabs>
               <w:tab w:val="clear" w:pos="8357"/>
               <w:tab w:val="right" w:pos="8640" w:leader="dot"/>
@@ -228,7 +228,7 @@
         </w:p>
         <w:p>
           <w:pPr>
-            <w:pStyle w:val="Contents2"/>
+            <w:pStyle w:val="TOC2"/>
             <w:tabs>
               <w:tab w:val="clear" w:pos="8357"/>
               <w:tab w:val="right" w:pos="8640" w:leader="dot"/>
@@ -248,7 +248,7 @@
         </w:p>
         <w:p>
           <w:pPr>
-            <w:pStyle w:val="Contents2"/>
+            <w:pStyle w:val="TOC2"/>
             <w:tabs>
               <w:tab w:val="clear" w:pos="8357"/>
               <w:tab w:val="right" w:pos="8640" w:leader="dot"/>
@@ -268,7 +268,7 @@
         </w:p>
         <w:p>
           <w:pPr>
-            <w:pStyle w:val="Contents2"/>
+            <w:pStyle w:val="TOC2"/>
             <w:tabs>
               <w:tab w:val="clear" w:pos="8357"/>
               <w:tab w:val="right" w:pos="8640" w:leader="dot"/>
@@ -288,7 +288,7 @@
         </w:p>
         <w:p>
           <w:pPr>
-            <w:pStyle w:val="Contents2"/>
+            <w:pStyle w:val="TOC2"/>
             <w:tabs>
               <w:tab w:val="clear" w:pos="8357"/>
               <w:tab w:val="right" w:pos="8640" w:leader="dot"/>
@@ -308,7 +308,7 @@
         </w:p>
         <w:p>
           <w:pPr>
-            <w:pStyle w:val="Contents2"/>
+            <w:pStyle w:val="TOC2"/>
             <w:tabs>
               <w:tab w:val="clear" w:pos="8357"/>
               <w:tab w:val="right" w:pos="8640" w:leader="dot"/>
@@ -328,7 +328,7 @@
         </w:p>
         <w:p>
           <w:pPr>
-            <w:pStyle w:val="Contents2"/>
+            <w:pStyle w:val="TOC2"/>
             <w:tabs>
               <w:tab w:val="clear" w:pos="8357"/>
               <w:tab w:val="right" w:pos="8640" w:leader="dot"/>
@@ -348,7 +348,7 @@
         </w:p>
         <w:p>
           <w:pPr>
-            <w:pStyle w:val="Contents2"/>
+            <w:pStyle w:val="TOC2"/>
             <w:tabs>
               <w:tab w:val="clear" w:pos="8357"/>
               <w:tab w:val="right" w:pos="8640" w:leader="dot"/>
@@ -368,7 +368,7 @@
         </w:p>
         <w:p>
           <w:pPr>
-            <w:pStyle w:val="Contents2"/>
+            <w:pStyle w:val="TOC2"/>
             <w:tabs>
               <w:tab w:val="clear" w:pos="8357"/>
               <w:tab w:val="right" w:pos="8640" w:leader="dot"/>
@@ -388,7 +388,7 @@
         </w:p>
         <w:p>
           <w:pPr>
-            <w:pStyle w:val="Contents2"/>
+            <w:pStyle w:val="TOC2"/>
             <w:tabs>
               <w:tab w:val="clear" w:pos="8357"/>
               <w:tab w:val="right" w:pos="8640" w:leader="dot"/>
@@ -408,7 +408,7 @@
         </w:p>
         <w:p>
           <w:pPr>
-            <w:pStyle w:val="Contents2"/>
+            <w:pStyle w:val="TOC2"/>
             <w:tabs>
               <w:tab w:val="clear" w:pos="8357"/>
               <w:tab w:val="right" w:pos="8640" w:leader="dot"/>
@@ -428,7 +428,7 @@
         </w:p>
         <w:p>
           <w:pPr>
-            <w:pStyle w:val="Contents2"/>
+            <w:pStyle w:val="TOC2"/>
             <w:tabs>
               <w:tab w:val="clear" w:pos="8357"/>
               <w:tab w:val="right" w:pos="8640" w:leader="dot"/>
@@ -448,7 +448,7 @@
         </w:p>
         <w:p>
           <w:pPr>
-            <w:pStyle w:val="Contents2"/>
+            <w:pStyle w:val="TOC2"/>
             <w:tabs>
               <w:tab w:val="clear" w:pos="8357"/>
               <w:tab w:val="right" w:pos="8640" w:leader="dot"/>
@@ -468,7 +468,7 @@
         </w:p>
         <w:p>
           <w:pPr>
-            <w:pStyle w:val="Contents2"/>
+            <w:pStyle w:val="TOC2"/>
             <w:tabs>
               <w:tab w:val="clear" w:pos="8357"/>
               <w:tab w:val="right" w:pos="8640" w:leader="dot"/>
@@ -488,7 +488,7 @@
         </w:p>
         <w:p>
           <w:pPr>
-            <w:pStyle w:val="Contents2"/>
+            <w:pStyle w:val="TOC2"/>
             <w:tabs>
               <w:tab w:val="clear" w:pos="8357"/>
               <w:tab w:val="right" w:pos="8640" w:leader="dot"/>
@@ -508,7 +508,7 @@
         </w:p>
         <w:p>
           <w:pPr>
-            <w:pStyle w:val="Contents2"/>
+            <w:pStyle w:val="TOC2"/>
             <w:tabs>
               <w:tab w:val="clear" w:pos="8357"/>
               <w:tab w:val="right" w:pos="8640" w:leader="dot"/>
@@ -528,7 +528,7 @@
         </w:p>
         <w:p>
           <w:pPr>
-            <w:pStyle w:val="Contents2"/>
+            <w:pStyle w:val="TOC2"/>
             <w:tabs>
               <w:tab w:val="clear" w:pos="8357"/>
               <w:tab w:val="right" w:pos="8640" w:leader="dot"/>
@@ -548,7 +548,7 @@
         </w:p>
         <w:p>
           <w:pPr>
-            <w:pStyle w:val="Contents2"/>
+            <w:pStyle w:val="TOC2"/>
             <w:tabs>
               <w:tab w:val="clear" w:pos="8357"/>
               <w:tab w:val="right" w:pos="8640" w:leader="dot"/>
@@ -568,7 +568,7 @@
         </w:p>
         <w:p>
           <w:pPr>
-            <w:pStyle w:val="Contents2"/>
+            <w:pStyle w:val="TOC2"/>
             <w:tabs>
               <w:tab w:val="clear" w:pos="8357"/>
               <w:tab w:val="right" w:pos="8640" w:leader="dot"/>
@@ -588,7 +588,7 @@
         </w:p>
         <w:p>
           <w:pPr>
-            <w:pStyle w:val="Contents2"/>
+            <w:pStyle w:val="TOC2"/>
             <w:tabs>
               <w:tab w:val="clear" w:pos="8357"/>
               <w:tab w:val="right" w:pos="8640" w:leader="dot"/>
@@ -608,7 +608,7 @@
         </w:p>
         <w:p>
           <w:pPr>
-            <w:pStyle w:val="Contents2"/>
+            <w:pStyle w:val="TOC2"/>
             <w:tabs>
               <w:tab w:val="clear" w:pos="8357"/>
               <w:tab w:val="right" w:pos="8640" w:leader="dot"/>
@@ -628,7 +628,7 @@
         </w:p>
         <w:p>
           <w:pPr>
-            <w:pStyle w:val="Contents2"/>
+            <w:pStyle w:val="TOC2"/>
             <w:tabs>
               <w:tab w:val="clear" w:pos="8357"/>
               <w:tab w:val="right" w:pos="8640" w:leader="dot"/>
@@ -648,7 +648,7 @@
         </w:p>
         <w:p>
           <w:pPr>
-            <w:pStyle w:val="Contents2"/>
+            <w:pStyle w:val="TOC2"/>
             <w:tabs>
               <w:tab w:val="clear" w:pos="8357"/>
               <w:tab w:val="right" w:pos="8640" w:leader="dot"/>
@@ -668,7 +668,7 @@
         </w:p>
         <w:p>
           <w:pPr>
-            <w:pStyle w:val="Contents2"/>
+            <w:pStyle w:val="TOC2"/>
             <w:tabs>
               <w:tab w:val="clear" w:pos="8357"/>
               <w:tab w:val="right" w:pos="8640" w:leader="dot"/>
@@ -688,7 +688,7 @@
         </w:p>
         <w:p>
           <w:pPr>
-            <w:pStyle w:val="Contents2"/>
+            <w:pStyle w:val="TOC2"/>
             <w:tabs>
               <w:tab w:val="clear" w:pos="8357"/>
               <w:tab w:val="right" w:pos="8640" w:leader="dot"/>
@@ -708,7 +708,7 @@
         </w:p>
         <w:p>
           <w:pPr>
-            <w:pStyle w:val="Contents2"/>
+            <w:pStyle w:val="TOC2"/>
             <w:tabs>
               <w:tab w:val="clear" w:pos="8357"/>
               <w:tab w:val="right" w:pos="8640" w:leader="dot"/>
@@ -728,7 +728,7 @@
         </w:p>
         <w:p>
           <w:pPr>
-            <w:pStyle w:val="Contents2"/>
+            <w:pStyle w:val="TOC2"/>
             <w:tabs>
               <w:tab w:val="clear" w:pos="8357"/>
               <w:tab w:val="right" w:pos="8640" w:leader="dot"/>
@@ -748,7 +748,7 @@
         </w:p>
         <w:p>
           <w:pPr>
-            <w:pStyle w:val="Contents2"/>
+            <w:pStyle w:val="TOC2"/>
             <w:tabs>
               <w:tab w:val="clear" w:pos="8357"/>
               <w:tab w:val="right" w:pos="8640" w:leader="dot"/>
@@ -768,7 +768,7 @@
         </w:p>
         <w:p>
           <w:pPr>
-            <w:pStyle w:val="Contents2"/>
+            <w:pStyle w:val="TOC2"/>
             <w:tabs>
               <w:tab w:val="clear" w:pos="8357"/>
               <w:tab w:val="right" w:pos="8640" w:leader="dot"/>
@@ -788,7 +788,7 @@
         </w:p>
         <w:p>
           <w:pPr>
-            <w:pStyle w:val="Contents2"/>
+            <w:pStyle w:val="TOC2"/>
             <w:tabs>
               <w:tab w:val="clear" w:pos="8357"/>
               <w:tab w:val="right" w:pos="8640" w:leader="dot"/>
@@ -808,7 +808,7 @@
         </w:p>
         <w:p>
           <w:pPr>
-            <w:pStyle w:val="Contents2"/>
+            <w:pStyle w:val="TOC2"/>
             <w:tabs>
               <w:tab w:val="clear" w:pos="8357"/>
               <w:tab w:val="right" w:pos="8640" w:leader="dot"/>
@@ -828,7 +828,7 @@
         </w:p>
         <w:p>
           <w:pPr>
-            <w:pStyle w:val="Contents2"/>
+            <w:pStyle w:val="TOC2"/>
             <w:tabs>
               <w:tab w:val="clear" w:pos="8357"/>
               <w:tab w:val="right" w:pos="8640" w:leader="dot"/>
@@ -848,7 +848,7 @@
         </w:p>
         <w:p>
           <w:pPr>
-            <w:pStyle w:val="Contents2"/>
+            <w:pStyle w:val="TOC2"/>
             <w:tabs>
               <w:tab w:val="clear" w:pos="8357"/>
               <w:tab w:val="right" w:pos="8640" w:leader="dot"/>
@@ -868,7 +868,7 @@
         </w:p>
         <w:p>
           <w:pPr>
-            <w:pStyle w:val="Contents2"/>
+            <w:pStyle w:val="TOC2"/>
             <w:tabs>
               <w:tab w:val="clear" w:pos="8357"/>
               <w:tab w:val="right" w:pos="8640" w:leader="dot"/>
@@ -888,7 +888,7 @@
         </w:p>
         <w:p>
           <w:pPr>
-            <w:pStyle w:val="Contents2"/>
+            <w:pStyle w:val="TOC2"/>
             <w:tabs>
               <w:tab w:val="clear" w:pos="8357"/>
               <w:tab w:val="right" w:pos="8640" w:leader="dot"/>
@@ -908,7 +908,7 @@
         </w:p>
         <w:p>
           <w:pPr>
-            <w:pStyle w:val="Contents2"/>
+            <w:pStyle w:val="TOC2"/>
             <w:tabs>
               <w:tab w:val="clear" w:pos="8357"/>
               <w:tab w:val="right" w:pos="8640" w:leader="dot"/>
@@ -928,7 +928,7 @@
         </w:p>
         <w:p>
           <w:pPr>
-            <w:pStyle w:val="Contents2"/>
+            <w:pStyle w:val="TOC2"/>
             <w:tabs>
               <w:tab w:val="clear" w:pos="8357"/>
               <w:tab w:val="right" w:pos="8640" w:leader="dot"/>
@@ -948,7 +948,7 @@
         </w:p>
         <w:p>
           <w:pPr>
-            <w:pStyle w:val="Contents2"/>
+            <w:pStyle w:val="TOC2"/>
             <w:tabs>
               <w:tab w:val="clear" w:pos="8357"/>
               <w:tab w:val="right" w:pos="8640" w:leader="dot"/>
@@ -968,7 +968,7 @@
         </w:p>
         <w:p>
           <w:pPr>
-            <w:pStyle w:val="Contents2"/>
+            <w:pStyle w:val="TOC2"/>
             <w:tabs>
               <w:tab w:val="clear" w:pos="8357"/>
               <w:tab w:val="right" w:pos="8640" w:leader="dot"/>
@@ -988,7 +988,7 @@
         </w:p>
         <w:p>
           <w:pPr>
-            <w:pStyle w:val="Contents2"/>
+            <w:pStyle w:val="TOC2"/>
             <w:tabs>
               <w:tab w:val="clear" w:pos="8357"/>
               <w:tab w:val="right" w:pos="8640" w:leader="dot"/>
@@ -1008,7 +1008,7 @@
         </w:p>
         <w:p>
           <w:pPr>
-            <w:pStyle w:val="Contents2"/>
+            <w:pStyle w:val="TOC2"/>
             <w:tabs>
               <w:tab w:val="clear" w:pos="8357"/>
               <w:tab w:val="right" w:pos="8640" w:leader="dot"/>
@@ -1028,7 +1028,7 @@
         </w:p>
         <w:p>
           <w:pPr>
-            <w:pStyle w:val="Contents2"/>
+            <w:pStyle w:val="TOC2"/>
             <w:tabs>
               <w:tab w:val="clear" w:pos="8357"/>
               <w:tab w:val="right" w:pos="8640" w:leader="dot"/>
@@ -1048,7 +1048,7 @@
         </w:p>
         <w:p>
           <w:pPr>
-            <w:pStyle w:val="Contents2"/>
+            <w:pStyle w:val="TOC2"/>
             <w:tabs>
               <w:tab w:val="clear" w:pos="8357"/>
               <w:tab w:val="right" w:pos="8640" w:leader="dot"/>
@@ -3143,10 +3143,14 @@
     <w:p>
       <w:pPr>
         <w:pStyle w:val="Normal"/>
-        <w:rPr/>
-      </w:pPr>
-      <w:r>
-        <w:rPr/>
+        <w:rPr>
+          <w:rFonts w:ascii="Courier New" w:hAnsi="Courier New"/>
+        </w:rPr>
+      </w:pPr>
+      <w:r>
+        <w:rPr>
+          <w:rFonts w:ascii="Courier New" w:hAnsi="Courier New"/>
+        </w:rPr>
         <w:t>def longest_palindrome(s):</w:t>
         <w:br/>
         <w:t xml:space="preserve">    if not s:</w:t>
@@ -6012,7 +6016,7 @@
     </w:r>
     <w:r>
       <w:rPr/>
-      <w:t>33</w:t>
+      <w:t>1</w:t>
     </w:r>
     <w:r>
       <w:rPr/>
@@ -7082,7 +7086,7 @@
       <w:rFonts w:ascii="Calibri" w:hAnsi="Calibri" w:eastAsia="" w:cs="" w:asciiTheme="majorHAnsi" w:cstheme="majorBidi" w:eastAsiaTheme="majorEastAsia" w:hAnsiTheme="majorHAnsi"/>
       <w:b/>
       <w:bCs/>
-      <w:color w:val="365F91" w:themeColor="accent1" w:themeShade="bf"/>
+      <w:color w:themeColor="accent1" w:themeShade="bf" w:val="365F91"/>
       <w:sz w:val="28"/>
       <w:szCs w:val="28"/>
     </w:rPr>
@@ -7106,7 +7110,7 @@
       <w:rFonts w:ascii="Calibri" w:hAnsi="Calibri" w:eastAsia="" w:cs="" w:asciiTheme="majorHAnsi" w:cstheme="majorBidi" w:eastAsiaTheme="majorEastAsia" w:hAnsiTheme="majorHAnsi"/>
       <w:b/>
       <w:bCs/>
-      <w:color w:val="4F81BD" w:themeColor="accent1"/>
+      <w:color w:themeColor="accent1" w:val="4F81BD"/>
       <w:sz w:val="26"/>
       <w:szCs w:val="26"/>
     </w:rPr>
@@ -7130,7 +7134,7 @@
       <w:rFonts w:ascii="Calibri" w:hAnsi="Calibri" w:eastAsia="" w:cs="" w:asciiTheme="majorHAnsi" w:cstheme="majorBidi" w:eastAsiaTheme="majorEastAsia" w:hAnsiTheme="majorHAnsi"/>
       <w:b/>
       <w:bCs/>
-      <w:color w:val="4F81BD" w:themeColor="accent1"/>
+      <w:color w:themeColor="accent1" w:val="4F81BD"/>
     </w:rPr>
   </w:style>
   <w:style w:type="paragraph" w:styleId="Heading4">
@@ -7155,7 +7159,7 @@
       <w:bCs/>
       <w:i/>
       <w:iCs/>
-      <w:color w:val="4F81BD" w:themeColor="accent1"/>
+      <w:color w:themeColor="accent1" w:val="4F81BD"/>
     </w:rPr>
   </w:style>
   <w:style w:type="paragraph" w:styleId="Heading5">
@@ -7176,7 +7180,7 @@
     </w:pPr>
     <w:rPr>
       <w:rFonts w:ascii="Calibri" w:hAnsi="Calibri" w:eastAsia="" w:cs="" w:asciiTheme="majorHAnsi" w:cstheme="majorBidi" w:eastAsiaTheme="majorEastAsia" w:hAnsiTheme="majorHAnsi"/>
-      <w:color w:val="243F60" w:themeColor="accent1" w:themeShade="7f"/>
+      <w:color w:themeColor="accent1" w:themeShade="7f" w:val="243F60"/>
     </w:rPr>
   </w:style>
   <w:style w:type="paragraph" w:styleId="Heading6">
@@ -7199,7 +7203,7 @@
       <w:rFonts w:ascii="Calibri" w:hAnsi="Calibri" w:eastAsia="" w:cs="" w:asciiTheme="majorHAnsi" w:cstheme="majorBidi" w:eastAsiaTheme="majorEastAsia" w:hAnsiTheme="majorHAnsi"/>
       <w:i/>
       <w:iCs/>
-      <w:color w:val="243F60" w:themeColor="accent1" w:themeShade="7f"/>
+      <w:color w:themeColor="accent1" w:themeShade="7f" w:val="243F60"/>
     </w:rPr>
   </w:style>
   <w:style w:type="paragraph" w:styleId="Heading7">
@@ -7222,7 +7226,7 @@
       <w:rFonts w:ascii="Calibri" w:hAnsi="Calibri" w:eastAsia="" w:cs="" w:asciiTheme="majorHAnsi" w:cstheme="majorBidi" w:eastAsiaTheme="majorEastAsia" w:hAnsiTheme="majorHAnsi"/>
       <w:i/>
       <w:iCs/>
-      <w:color w:val="404040" w:themeColor="text1" w:themeTint="bf"/>
+      <w:color w:themeColor="text1" w:themeTint="bf" w:val="404040"/>
     </w:rPr>
   </w:style>
   <w:style w:type="paragraph" w:styleId="Heading8">
@@ -7243,7 +7247,7 @@
     </w:pPr>
     <w:rPr>
       <w:rFonts w:ascii="Calibri" w:hAnsi="Calibri" w:eastAsia="" w:cs="" w:asciiTheme="majorHAnsi" w:cstheme="majorBidi" w:eastAsiaTheme="majorEastAsia" w:hAnsiTheme="majorHAnsi"/>
-      <w:color w:val="4F81BD" w:themeColor="accent1"/>
+      <w:color w:themeColor="accent1" w:val="4F81BD"/>
       <w:sz w:val="20"/>
       <w:szCs w:val="20"/>
     </w:rPr>
@@ -7268,7 +7272,7 @@
       <w:rFonts w:ascii="Calibri" w:hAnsi="Calibri" w:eastAsia="" w:cs="" w:asciiTheme="majorHAnsi" w:cstheme="majorBidi" w:eastAsiaTheme="majorEastAsia" w:hAnsiTheme="majorHAnsi"/>
       <w:i/>
       <w:iCs/>
-      <w:color w:val="404040" w:themeColor="text1" w:themeTint="bf"/>
+      <w:color w:themeColor="text1" w:themeTint="bf" w:val="404040"/>
       <w:sz w:val="20"/>
       <w:szCs w:val="20"/>
     </w:rPr>
@@ -7310,7 +7314,7 @@
       <w:rFonts w:ascii="Calibri" w:hAnsi="Calibri" w:eastAsia="" w:cs="" w:asciiTheme="majorHAnsi" w:cstheme="majorBidi" w:eastAsiaTheme="majorEastAsia" w:hAnsiTheme="majorHAnsi"/>
       <w:b/>
       <w:bCs/>
-      <w:color w:val="365F91" w:themeColor="accent1" w:themeShade="bf"/>
+      <w:color w:themeColor="accent1" w:themeShade="bf" w:val="365F91"/>
       <w:sz w:val="28"/>
       <w:szCs w:val="28"/>
     </w:rPr>
@@ -7326,7 +7330,7 @@
       <w:rFonts w:ascii="Calibri" w:hAnsi="Calibri" w:eastAsia="" w:cs="" w:asciiTheme="majorHAnsi" w:cstheme="majorBidi" w:eastAsiaTheme="majorEastAsia" w:hAnsiTheme="majorHAnsi"/>
       <w:b/>
       <w:bCs/>
-      <w:color w:val="4F81BD" w:themeColor="accent1"/>
+      <w:color w:themeColor="accent1" w:val="4F81BD"/>
       <w:sz w:val="26"/>
       <w:szCs w:val="26"/>
     </w:rPr>
@@ -7342,7 +7346,7 @@
       <w:rFonts w:ascii="Calibri" w:hAnsi="Calibri" w:eastAsia="" w:cs="" w:asciiTheme="majorHAnsi" w:cstheme="majorBidi" w:eastAsiaTheme="majorEastAsia" w:hAnsiTheme="majorHAnsi"/>
       <w:b/>
       <w:bCs/>
-      <w:color w:val="4F81BD" w:themeColor="accent1"/>
+      <w:color w:themeColor="accent1" w:val="4F81BD"/>
     </w:rPr>
   </w:style>
   <w:style w:type="character" w:styleId="TitleChar" w:customStyle="1">
@@ -7354,7 +7358,7 @@
     <w:rsid w:val="00fc693f"/>
     <w:rPr>
       <w:rFonts w:ascii="Calibri" w:hAnsi="Calibri" w:eastAsia="" w:cs="" w:asciiTheme="majorHAnsi" w:cstheme="majorBidi" w:eastAsiaTheme="majorEastAsia" w:hAnsiTheme="majorHAnsi"/>
-      <w:color w:val="17365D" w:themeColor="text2" w:themeShade="bf"/>
+      <w:color w:themeColor="text2" w:themeShade="bf" w:val="17365D"/>
       <w:spacing w:val="5"/>
       <w:kern w:val="2"/>
       <w:sz w:val="52"/>
@@ -7372,7 +7376,7 @@
       <w:rFonts w:ascii="Calibri" w:hAnsi="Calibri" w:eastAsia="" w:cs="" w:asciiTheme="majorHAnsi" w:cstheme="majorBidi" w:eastAsiaTheme="majorEastAsia" w:hAnsiTheme="majorHAnsi"/>
       <w:i/>
       <w:iCs/>
-      <w:color w:val="4F81BD" w:themeColor="accent1"/>
+      <w:color w:themeColor="accent1" w:val="4F81BD"/>
       <w:spacing w:val="15"/>
       <w:sz w:val="24"/>
       <w:szCs w:val="24"/>
@@ -7430,7 +7434,7 @@
     <w:rPr>
       <w:i/>
       <w:iCs/>
-      <w:color w:val="000000" w:themeColor="text1"/>
+      <w:color w:themeColor="text1" w:val="000000"/>
     </w:rPr>
   </w:style>
   <w:style w:type="character" w:styleId="Heading4Char" w:customStyle="1">
@@ -7447,7 +7451,7 @@
       <w:bCs/>
       <w:i/>
       <w:iCs/>
-      <w:color w:val="4F81BD" w:themeColor="accent1"/>
+      <w:color w:themeColor="accent1" w:val="4F81BD"/>
     </w:rPr>
   </w:style>
   <w:style w:type="character" w:styleId="Heading5Char" w:customStyle="1">
@@ -7460,7 +7464,7 @@
     <w:rsid w:val="00fc693f"/>
     <w:rPr>
       <w:rFonts w:ascii="Calibri" w:hAnsi="Calibri" w:eastAsia="" w:cs="" w:asciiTheme="majorHAnsi" w:cstheme="majorBidi" w:eastAsiaTheme="majorEastAsia" w:hAnsiTheme="majorHAnsi"/>
-      <w:color w:val="243F60" w:themeColor="accent1" w:themeShade="7f"/>
+      <w:color w:themeColor="accent1" w:themeShade="7f" w:val="243F60"/>
     </w:rPr>
   </w:style>
   <w:style w:type="character" w:styleId="Heading6Char" w:customStyle="1">
@@ -7475,7 +7479,7 @@
       <w:rFonts w:ascii="Calibri" w:hAnsi="Calibri" w:eastAsia="" w:cs="" w:asciiTheme="majorHAnsi" w:cstheme="majorBidi" w:eastAsiaTheme="majorEastAsia" w:hAnsiTheme="majorHAnsi"/>
       <w:i/>
       <w:iCs/>
-      <w:color w:val="243F60" w:themeColor="accent1" w:themeShade="7f"/>
+      <w:color w:themeColor="accent1" w:themeShade="7f" w:val="243F60"/>
     </w:rPr>
   </w:style>
   <w:style w:type="character" w:styleId="Heading7Char" w:customStyle="1">
@@ -7490,7 +7494,7 @@
       <w:rFonts w:ascii="Calibri" w:hAnsi="Calibri" w:eastAsia="" w:cs="" w:asciiTheme="majorHAnsi" w:cstheme="majorBidi" w:eastAsiaTheme="majorEastAsia" w:hAnsiTheme="majorHAnsi"/>
       <w:i/>
       <w:iCs/>
-      <w:color w:val="404040" w:themeColor="text1" w:themeTint="bf"/>
+      <w:color w:themeColor="text1" w:themeTint="bf" w:val="404040"/>
     </w:rPr>
   </w:style>
   <w:style w:type="character" w:styleId="Heading8Char" w:customStyle="1">
@@ -7503,7 +7507,7 @@
     <w:rsid w:val="00fc693f"/>
     <w:rPr>
       <w:rFonts w:ascii="Calibri" w:hAnsi="Calibri" w:eastAsia="" w:cs="" w:asciiTheme="majorHAnsi" w:cstheme="majorBidi" w:eastAsiaTheme="majorEastAsia" w:hAnsiTheme="majorHAnsi"/>
-      <w:color w:val="4F81BD" w:themeColor="accent1"/>
+      <w:color w:themeColor="accent1" w:val="4F81BD"/>
       <w:sz w:val="20"/>
       <w:szCs w:val="20"/>
     </w:rPr>
@@ -7520,7 +7524,7 @@
       <w:rFonts w:ascii="Calibri" w:hAnsi="Calibri" w:eastAsia="" w:cs="" w:asciiTheme="majorHAnsi" w:cstheme="majorBidi" w:eastAsiaTheme="majorEastAsia" w:hAnsiTheme="majorHAnsi"/>
       <w:i/>
       <w:iCs/>
-      <w:color w:val="404040" w:themeColor="text1" w:themeTint="bf"/>
+      <w:color w:themeColor="text1" w:themeTint="bf" w:val="404040"/>
       <w:sz w:val="20"/>
       <w:szCs w:val="20"/>
     </w:rPr>
@@ -7559,7 +7563,7 @@
       <w:bCs/>
       <w:i/>
       <w:iCs/>
-      <w:color w:val="4F81BD" w:themeColor="accent1"/>
+      <w:color w:themeColor="accent1" w:val="4F81BD"/>
     </w:rPr>
   </w:style>
   <w:style w:type="character" w:styleId="SubtleEmphasis">
@@ -7571,7 +7575,7 @@
     <w:rPr>
       <w:i/>
       <w:iCs/>
-      <w:color w:val="808080" w:themeColor="text1" w:themeTint="7f"/>
+      <w:color w:themeColor="text1" w:themeTint="7f" w:val="808080"/>
     </w:rPr>
   </w:style>
   <w:style w:type="character" w:styleId="IntenseEmphasis">
@@ -7585,7 +7589,7 @@
       <w:bCs/>
       <w:i/>
       <w:iCs/>
-      <w:color w:val="4F81BD" w:themeColor="accent1"/>
+      <w:color w:themeColor="accent1" w:val="4F81BD"/>
     </w:rPr>
   </w:style>
   <w:style w:type="character" w:styleId="SubtleReference">
@@ -7596,7 +7600,7 @@
     <w:rsid w:val="00fc693f"/>
     <w:rPr>
       <w:smallCaps/>
-      <w:color w:val="C0504D" w:themeColor="accent2"/>
+      <w:color w:themeColor="accent2" w:val="C0504D"/>
       <w:u w:val="single"/>
     </w:rPr>
   </w:style>
@@ -7610,7 +7614,7 @@
       <w:b/>
       <w:bCs/>
       <w:smallCaps/>
-      <w:color w:val="C0504D" w:themeColor="accent2"/>
+      <w:color w:themeColor="accent2" w:val="C0504D"/>
       <w:spacing w:val="5"/>
       <w:u w:val="single"/>
     </w:rPr>
@@ -7628,7 +7632,7 @@
       <w:spacing w:val="5"/>
     </w:rPr>
   </w:style>
-  <w:style w:type="character" w:styleId="InternetLink">
+  <w:style w:type="character" w:styleId="Hyperlink">
     <w:name w:val="Hyperlink"/>
     <w:rPr>
       <w:color w:val="000080"/>
@@ -7643,7 +7647,7 @@
   <w:style w:type="paragraph" w:styleId="Heading">
     <w:name w:val="Heading"/>
     <w:basedOn w:val="Normal"/>
-    <w:next w:val="TextBody"/>
+    <w:next w:val="BodyText"/>
     <w:qFormat/>
     <w:pPr>
       <w:keepNext w:val="true"/>
@@ -7655,7 +7659,7 @@
       <w:szCs w:val="28"/>
     </w:rPr>
   </w:style>
-  <w:style w:type="paragraph" w:styleId="TextBody">
+  <w:style w:type="paragraph" w:styleId="BodyText">
     <w:name w:val="Body Text"/>
     <w:basedOn w:val="Normal"/>
     <w:link w:val="BodyTextChar"/>
@@ -7675,7 +7679,7 @@
     <w:rsid w:val="00aa1d8d"/>
     <w:pPr>
       <w:spacing w:before="0" w:after="200"/>
-      <w:ind w:left="360" w:hanging="360"/>
+      <w:ind w:hanging="360" w:left="360"/>
       <w:contextualSpacing/>
     </w:pPr>
     <w:rPr/>
@@ -7786,7 +7790,7 @@
     </w:pPr>
     <w:rPr>
       <w:rFonts w:ascii="Calibri" w:hAnsi="Calibri" w:eastAsia="" w:cs="" w:asciiTheme="majorHAnsi" w:cstheme="majorBidi" w:eastAsiaTheme="majorEastAsia" w:hAnsiTheme="majorHAnsi"/>
-      <w:color w:val="17365D" w:themeColor="text2" w:themeShade="bf"/>
+      <w:color w:themeColor="text2" w:themeShade="bf" w:val="17365D"/>
       <w:spacing w:val="5"/>
       <w:kern w:val="2"/>
       <w:sz w:val="52"/>
@@ -7806,7 +7810,7 @@
       <w:rFonts w:ascii="Calibri" w:hAnsi="Calibri" w:eastAsia="" w:cs="" w:asciiTheme="majorHAnsi" w:cstheme="majorBidi" w:eastAsiaTheme="majorEastAsia" w:hAnsiTheme="majorHAnsi"/>
       <w:i/>
       <w:iCs/>
-      <w:color w:val="4F81BD" w:themeColor="accent1"/>
+      <w:color w:themeColor="accent1" w:val="4F81BD"/>
       <w:spacing w:val="15"/>
       <w:sz w:val="24"/>
       <w:szCs w:val="24"/>
@@ -7820,7 +7824,7 @@
     <w:rsid w:val="00fc693f"/>
     <w:pPr>
       <w:spacing w:before="0" w:after="200"/>
-      <w:ind w:left="720" w:hanging="0"/>
+      <w:ind w:hanging="0" w:left="720"/>
       <w:contextualSpacing/>
     </w:pPr>
     <w:rPr/>
@@ -7880,7 +7884,7 @@
     <w:rsid w:val="00326f90"/>
     <w:pPr>
       <w:spacing w:before="0" w:after="200"/>
-      <w:ind w:left="1080" w:hanging="360"/>
+      <w:ind w:hanging="360" w:left="1080"/>
       <w:contextualSpacing/>
     </w:pPr>
     <w:rPr/>
@@ -7979,7 +7983,7 @@
     <w:rsid w:val="0029639d"/>
     <w:pPr>
       <w:spacing w:before="0" w:after="120"/>
-      <w:ind w:left="360" w:hanging="0"/>
+      <w:ind w:hanging="0" w:left="360"/>
       <w:contextualSpacing/>
     </w:pPr>
     <w:rPr/>
@@ -7993,7 +7997,7 @@
     <w:rsid w:val="0029639d"/>
     <w:pPr>
       <w:spacing w:before="0" w:after="120"/>
-      <w:ind w:left="720" w:hanging="0"/>
+      <w:ind w:hanging="0" w:left="720"/>
       <w:contextualSpacing/>
     </w:pPr>
     <w:rPr/>
@@ -8007,7 +8011,7 @@
     <w:rsid w:val="0029639d"/>
     <w:pPr>
       <w:spacing w:before="0" w:after="120"/>
-      <w:ind w:left="1080" w:hanging="0"/>
+      <w:ind w:hanging="0" w:left="1080"/>
       <w:contextualSpacing/>
     </w:pPr>
     <w:rPr/>
@@ -8057,7 +8061,7 @@
     <w:rPr>
       <w:i/>
       <w:iCs/>
-      <w:color w:val="000000" w:themeColor="text1"/>
+      <w:color w:themeColor="text1" w:val="000000"/>
     </w:rPr>
   </w:style>
   <w:style w:type="paragraph" w:styleId="Caption1">
@@ -8075,7 +8079,7 @@
     <w:rPr>
       <w:b/>
       <w:bCs/>
-      <w:color w:val="4F81BD" w:themeColor="accent1"/>
+      <w:color w:themeColor="accent1" w:val="4F81BD"/>
       <w:sz w:val="18"/>
       <w:szCs w:val="18"/>
     </w:rPr>
@@ -8093,14 +8097,14 @@
         <w:bottom w:val="single" w:sz="4" w:space="4" w:color="4F81BD"/>
       </w:pBdr>
       <w:spacing w:before="200" w:after="280"/>
-      <w:ind w:left="936" w:right="936" w:hanging="0"/>
+      <w:ind w:hanging="0" w:left="936" w:right="936"/>
     </w:pPr>
     <w:rPr>
       <w:b/>
       <w:bCs/>
       <w:i/>
       <w:iCs/>
-      <w:color w:val="4F81BD" w:themeColor="accent1"/>
+      <w:color w:themeColor="accent1" w:val="4F81BD"/>
     </w:rPr>
   </w:style>
   <w:style w:type="paragraph" w:styleId="IndexHeading">
@@ -8109,7 +8113,7 @@
     <w:pPr/>
     <w:rPr/>
   </w:style>
-  <w:style w:type="paragraph" w:styleId="ContentsHeading">
+  <w:style w:type="paragraph" w:styleId="TOCHeading">
     <w:name w:val="TOC Heading"/>
     <w:basedOn w:val="Heading1"/>
     <w:next w:val="Normal"/>
@@ -8123,7 +8127,7 @@
     </w:pPr>
     <w:rPr/>
   </w:style>
-  <w:style w:type="paragraph" w:styleId="Contents1">
+  <w:style w:type="paragraph" w:styleId="TOC1">
     <w:name w:val="TOC 1"/>
     <w:basedOn w:val="Index"/>
     <w:pPr>
@@ -8131,11 +8135,11 @@
         <w:tab w:val="clear" w:pos="720"/>
         <w:tab w:val="right" w:pos="8640" w:leader="dot"/>
       </w:tabs>
-      <w:ind w:left="0" w:hanging="0"/>
+      <w:ind w:hanging="0" w:left="0"/>
     </w:pPr>
     <w:rPr/>
   </w:style>
-  <w:style w:type="paragraph" w:styleId="Contents2">
+  <w:style w:type="paragraph" w:styleId="TOC2">
     <w:name w:val="TOC 2"/>
     <w:basedOn w:val="Index"/>
     <w:pPr>
@@ -8143,7 +8147,7 @@
         <w:tab w:val="clear" w:pos="720"/>
         <w:tab w:val="right" w:pos="8357" w:leader="dot"/>
       </w:tabs>
-      <w:ind w:left="283" w:hanging="0"/>
+      <w:ind w:hanging="0" w:left="283"/>
     </w:pPr>
     <w:rPr/>
   </w:style>

</xml_diff>

<commit_message>
ONGOING: double-linked list and LRU cache
</commit_message>
<xml_diff>
--- a/TEXT/interview_problems_50.docx
+++ b/TEXT/interview_problems_50.docx
@@ -5661,6 +5661,11 @@
         <w:t>from collections import OrderedDict</w:t>
         <w:br/>
         <w:br/>
+      </w:r>
+      <w:r>
+        <w:rPr>
+          <w:rFonts w:ascii="Courier New" w:hAnsi="Courier New"/>
+        </w:rPr>
         <w:t>class LRUCache:</w:t>
         <w:br/>
         <w:t xml:space="preserve">    def __init__(self, capacity):</w:t>
@@ -5692,6 +5697,9 @@
         <w:t xml:space="preserve">        if len(self.od) &gt; self.cap:</w:t>
         <w:br/>
         <w:t xml:space="preserve">            self.od.popitem(last=False)</w:t>
+      </w:r>
+      <w:r>
+        <w:rPr/>
         <w:br/>
       </w:r>
     </w:p>

</xml_diff>